<commit_message>
11 de Enero 2017
Manuals
</commit_message>
<xml_diff>
--- a/Robot_Test/DEVICE TO PROGRAM.docx
+++ b/Robot_Test/DEVICE TO PROGRAM.docx
@@ -96,25 +96,7 @@
             <w:sz w:val="24"/>
             <w:szCs w:val="24"/>
           </w:rPr>
-          <w:t>http://www.cypress.com/documentation</w:t>
-        </w:r>
-        <w:r>
-          <w:rPr>
-            <w:rStyle w:val="Hipervnculo"/>
-            <w:rFonts w:ascii="Times New Roman" w:hAnsi="Times New Roman" w:cs="Times New Roman"/>
-            <w:sz w:val="24"/>
-            <w:szCs w:val="24"/>
-          </w:rPr>
-          <w:t>/</w:t>
-        </w:r>
-        <w:r>
-          <w:rPr>
-            <w:rStyle w:val="Hipervnculo"/>
-            <w:rFonts w:ascii="Times New Roman" w:hAnsi="Times New Roman" w:cs="Times New Roman"/>
-            <w:sz w:val="24"/>
-            <w:szCs w:val="24"/>
-          </w:rPr>
-          <w:t>development-kitsboards/cy8ckit-059-psoc-5lp-prototyping-kit-onboard-programmer-and</w:t>
+          <w:t>http://www.cypress.com/documentation/development-kitsboards/cy8ckit-059-psoc-5lp-prototyping-kit-onboard-programmer-and</w:t>
         </w:r>
       </w:hyperlink>
       <w:r>
@@ -707,8 +689,6 @@
         </w:rPr>
         <w:t xml:space="preserve"> a UTP Cable.</w:t>
       </w:r>
-      <w:bookmarkStart w:id="0" w:name="_GoBack"/>
-      <w:bookmarkEnd w:id="0"/>
     </w:p>
     <w:p>
       <w:pPr>
@@ -778,6 +758,137 @@
         </w:drawing>
       </w:r>
     </w:p>
+    <w:p>
+      <w:pPr>
+        <w:pStyle w:val="Prrafodelista"/>
+        <w:numPr>
+          <w:ilvl w:val="0"/>
+          <w:numId w:val="2"/>
+        </w:numPr>
+        <w:rPr>
+          <w:rFonts w:ascii="Times New Roman" w:hAnsi="Times New Roman" w:cs="Times New Roman"/>
+          <w:sz w:val="24"/>
+          <w:szCs w:val="24"/>
+        </w:rPr>
+      </w:pPr>
+      <w:proofErr w:type="spellStart"/>
+      <w:r>
+        <w:rPr>
+          <w:rFonts w:ascii="Times New Roman" w:hAnsi="Times New Roman" w:cs="Times New Roman"/>
+          <w:sz w:val="24"/>
+          <w:szCs w:val="24"/>
+        </w:rPr>
+        <w:t>Assemble</w:t>
+      </w:r>
+      <w:proofErr w:type="spellEnd"/>
+      <w:r>
+        <w:rPr>
+          <w:rFonts w:ascii="Times New Roman" w:hAnsi="Times New Roman" w:cs="Times New Roman"/>
+          <w:sz w:val="24"/>
+          <w:szCs w:val="24"/>
+        </w:rPr>
+        <w:t xml:space="preserve"> </w:t>
+      </w:r>
+      <w:proofErr w:type="spellStart"/>
+      <w:r>
+        <w:rPr>
+          <w:rFonts w:ascii="Times New Roman" w:hAnsi="Times New Roman" w:cs="Times New Roman"/>
+          <w:sz w:val="24"/>
+          <w:szCs w:val="24"/>
+        </w:rPr>
+        <w:t>the</w:t>
+      </w:r>
+      <w:proofErr w:type="spellEnd"/>
+      <w:r>
+        <w:rPr>
+          <w:rFonts w:ascii="Times New Roman" w:hAnsi="Times New Roman" w:cs="Times New Roman"/>
+          <w:sz w:val="24"/>
+          <w:szCs w:val="24"/>
+        </w:rPr>
+        <w:t xml:space="preserve"> </w:t>
+      </w:r>
+      <w:proofErr w:type="spellStart"/>
+      <w:r>
+        <w:rPr>
+          <w:rFonts w:ascii="Times New Roman" w:hAnsi="Times New Roman" w:cs="Times New Roman"/>
+          <w:sz w:val="24"/>
+          <w:szCs w:val="24"/>
+        </w:rPr>
+        <w:t>connector</w:t>
+      </w:r>
+      <w:proofErr w:type="spellEnd"/>
+    </w:p>
+    <w:p>
+      <w:pPr>
+        <w:pStyle w:val="Prrafodelista"/>
+        <w:ind w:left="1068"/>
+        <w:jc w:val="center"/>
+        <w:rPr>
+          <w:rFonts w:ascii="Times New Roman" w:hAnsi="Times New Roman" w:cs="Times New Roman"/>
+          <w:sz w:val="24"/>
+          <w:szCs w:val="24"/>
+        </w:rPr>
+      </w:pPr>
+      <w:bookmarkStart w:id="0" w:name="_GoBack"/>
+      <w:bookmarkEnd w:id="0"/>
+      <w:r>
+        <w:rPr>
+          <w:noProof/>
+          <w:lang w:eastAsia="es-CO"/>
+        </w:rPr>
+        <w:drawing>
+          <wp:inline distT="0" distB="0" distL="0" distR="0">
+            <wp:extent cx="1275657" cy="552450"/>
+            <wp:effectExtent l="0" t="0" r="1270" b="0"/>
+            <wp:docPr id="3" name="Imagen 3" descr="Resultado de imagen para mini usb tipo b macho"/>
+            <wp:cNvGraphicFramePr>
+              <a:graphicFrameLocks xmlns:a="http://schemas.openxmlformats.org/drawingml/2006/main" noChangeAspect="1"/>
+            </wp:cNvGraphicFramePr>
+            <a:graphic xmlns:a="http://schemas.openxmlformats.org/drawingml/2006/main">
+              <a:graphicData uri="http://schemas.openxmlformats.org/drawingml/2006/picture">
+                <pic:pic xmlns:pic="http://schemas.openxmlformats.org/drawingml/2006/picture">
+                  <pic:nvPicPr>
+                    <pic:cNvPr id="0" name="Picture 1" descr="Resultado de imagen para mini usb tipo b macho"/>
+                    <pic:cNvPicPr>
+                      <a:picLocks noChangeAspect="1" noChangeArrowheads="1"/>
+                    </pic:cNvPicPr>
+                  </pic:nvPicPr>
+                  <pic:blipFill rotWithShape="1">
+                    <a:blip r:embed="rId9">
+                      <a:extLst>
+                        <a:ext uri="{28A0092B-C50C-407E-A947-70E740481C1C}">
+                          <a14:useLocalDpi xmlns:a14="http://schemas.microsoft.com/office/drawing/2010/main" val="0"/>
+                        </a:ext>
+                      </a:extLst>
+                    </a:blip>
+                    <a:srcRect l="14571" t="27500" r="12857" b="33214"/>
+                    <a:stretch/>
+                  </pic:blipFill>
+                  <pic:spPr bwMode="auto">
+                    <a:xfrm>
+                      <a:off x="0" y="0"/>
+                      <a:ext cx="1297193" cy="561777"/>
+                    </a:xfrm>
+                    <a:prstGeom prst="rect">
+                      <a:avLst/>
+                    </a:prstGeom>
+                    <a:noFill/>
+                    <a:ln>
+                      <a:noFill/>
+                    </a:ln>
+                    <a:extLst>
+                      <a:ext uri="{53640926-AAD7-44D8-BBD7-CCE9431645EC}">
+                        <a14:shadowObscured xmlns:a14="http://schemas.microsoft.com/office/drawing/2010/main"/>
+                      </a:ext>
+                    </a:extLst>
+                  </pic:spPr>
+                </pic:pic>
+              </a:graphicData>
+            </a:graphic>
+          </wp:inline>
+        </w:drawing>
+      </w:r>
+    </w:p>
     <w:sectPr>
       <w:pgSz w:w="12240" w:h="15840"/>
       <w:pgMar w:top="1417" w:right="1701" w:bottom="1417" w:left="1701" w:header="708" w:footer="708" w:gutter="0"/>
@@ -906,7 +1017,7 @@
   <w:abstractNum w:abstractNumId="1" w15:restartNumberingAfterBreak="0">
     <w:nsid w:val="43654EF9"/>
     <w:multiLevelType w:val="hybridMultilevel"/>
-    <w:tmpl w:val="E8D4CC12"/>
+    <w:tmpl w:val="E2DE0668"/>
     <w:lvl w:ilvl="0" w:tplc="240A0001">
       <w:start w:val="1"/>
       <w:numFmt w:val="bullet"/>

</xml_diff>